<commit_message>
Revisión 5 de nov.
</commit_message>
<xml_diff>
--- a/Docs/revisiones/revision herramienta 05112015.docx
+++ b/Docs/revisiones/revision herramienta 05112015.docx
@@ -1,34 +1,41 @@
 
 <file path=word/document.xml><?xml version="1.0" encoding="utf-8"?>
-<w:document xmlns:ve="http://schemas.openxmlformats.org/markup-compatibility/2006" xmlns:o="urn:schemas-microsoft-com:office:office" xmlns:r="http://schemas.openxmlformats.org/officeDocument/2006/relationships" xmlns:m="http://schemas.openxmlformats.org/officeDocument/2006/math" xmlns:v="urn:schemas-microsoft-com:vml" xmlns:wp="http://schemas.openxmlformats.org/drawingml/2006/wordprocessingDrawing" xmlns:w10="urn:schemas-microsoft-com:office:word" xmlns:w="http://schemas.openxmlformats.org/wordprocessingml/2006/main" xmlns:wne="http://schemas.microsoft.com/office/word/2006/wordml">
+<w:document xmlns:o="urn:schemas-microsoft-com:office:office" xmlns:r="http://schemas.openxmlformats.org/officeDocument/2006/relationships" xmlns:v="urn:schemas-microsoft-com:vml" xmlns:w="http://schemas.openxmlformats.org/wordprocessingml/2006/main" xmlns:w10="urn:schemas-microsoft-com:office:word" xmlns:wp="http://schemas.openxmlformats.org/drawingml/2006/wordprocessingDrawing" xmlns:wps="http://schemas.microsoft.com/office/word/2010/wordprocessingShape" xmlns:wpg="http://schemas.microsoft.com/office/word/2010/wordprocessingGroup" xmlns:mc="http://schemas.openxmlformats.org/markup-compatibility/2006" xmlns:wp14="http://schemas.microsoft.com/office/word/2010/wordprocessingDrawing" xmlns:w14="http://schemas.microsoft.com/office/word/2010/wordml" mc:Ignorable="w14 wp14">
   <w:body>
     <w:p>
       <w:pPr>
+        <w:pStyle w:val="Normal"/>
         <w:jc w:val="center"/>
-      </w:pPr>
-      <w:r>
+        <w:rPr/>
+      </w:pPr>
+      <w:r>
+        <w:rPr/>
         <w:t xml:space="preserve">Revisión 05/11/2015 Versión: </w:t>
       </w:r>
     </w:p>
     <w:p>
       <w:pPr>
+        <w:pStyle w:val="Normal"/>
         <w:jc w:val="center"/>
-      </w:pPr>
-    </w:p>
-    <w:p>
-      <w:pPr>
+        <w:rPr/>
+      </w:pPr>
+      <w:r>
+        <w:rPr/>
+      </w:r>
+    </w:p>
+    <w:p>
+      <w:pPr>
+        <w:pStyle w:val="Normal"/>
         <w:jc w:val="center"/>
-      </w:pPr>
-      <w:r>
-        <w:rPr>
-          <w:noProof/>
-          <w:lang w:eastAsia="es-MX"/>
-        </w:rPr>
+        <w:rPr/>
+      </w:pPr>
+      <w:r>
+        <w:rPr/>
         <w:drawing>
           <wp:inline distT="0" distB="0" distL="0" distR="0">
-            <wp:extent cx="5612130" cy="4489704"/>
-            <wp:effectExtent l="19050" t="0" r="7620" b="0"/>
-            <wp:docPr id="4" name="Imagen 1"/>
+            <wp:extent cx="5612130" cy="4489450"/>
+            <wp:effectExtent l="0" t="0" r="0" b="0"/>
+            <wp:docPr id="1" name="Imagen 1" descr=""/>
             <wp:cNvGraphicFramePr>
               <a:graphicFrameLocks xmlns:a="http://schemas.openxmlformats.org/drawingml/2006/main" noChangeAspect="1"/>
             </wp:cNvGraphicFramePr>
@@ -36,14 +43,13 @@
               <a:graphicData uri="http://schemas.openxmlformats.org/drawingml/2006/picture">
                 <pic:pic xmlns:pic="http://schemas.openxmlformats.org/drawingml/2006/picture">
                   <pic:nvPicPr>
-                    <pic:cNvPr id="0" name="Picture 1"/>
+                    <pic:cNvPr id="1" name="Imagen 1" descr=""/>
                     <pic:cNvPicPr>
                       <a:picLocks noChangeAspect="1" noChangeArrowheads="1"/>
                     </pic:cNvPicPr>
                   </pic:nvPicPr>
                   <pic:blipFill>
-                    <a:blip r:embed="rId5"/>
-                    <a:srcRect/>
+                    <a:blip r:embed="rId2"/>
                     <a:stretch>
                       <a:fillRect/>
                     </a:stretch>
@@ -51,7 +57,7 @@
                   <pic:spPr bwMode="auto">
                     <a:xfrm>
                       <a:off x="0" y="0"/>
-                      <a:ext cx="5612130" cy="4489704"/>
+                      <a:ext cx="5612130" cy="4489450"/>
                     </a:xfrm>
                     <a:prstGeom prst="rect">
                       <a:avLst/>
@@ -73,51 +79,63 @@
     </w:p>
     <w:p>
       <w:pPr>
-        <w:pStyle w:val="Prrafodelista"/>
+        <w:pStyle w:val="ListParagraph"/>
         <w:numPr>
           <w:ilvl w:val="0"/>
           <w:numId w:val="1"/>
         </w:numPr>
-      </w:pPr>
-      <w:r>
-        <w:t xml:space="preserve">Por favor, hacer más ancho el combo de </w:t>
-      </w:r>
-      <w:proofErr w:type="spellStart"/>
-      <w:r>
-        <w:t>subcategorías</w:t>
-      </w:r>
-      <w:proofErr w:type="spellEnd"/>
-      <w:r>
-        <w:t xml:space="preserve"> y Servicio, no se alcanza a visualizar toda la información cuando el gestor selecciona.</w:t>
-      </w:r>
-    </w:p>
-    <w:p>
-      <w:r>
+        <w:rPr/>
+      </w:pPr>
+      <w:r>
+        <w:rPr/>
+        <w:t>Por favor, hacer más ancho el combo de subcategorías y Servicio, no se alcanza a visualizar toda la información cuando el gestor selecciona.</w:t>
+      </w:r>
+    </w:p>
+    <w:p>
+      <w:pPr>
+        <w:pStyle w:val="ListParagraph"/>
+        <w:numPr>
+          <w:ilvl w:val="0"/>
+          <w:numId w:val="0"/>
+        </w:numPr>
         <w:rPr>
-          <w:noProof/>
-          <w:lang w:eastAsia="es-MX"/>
+          <w:b/>
+          <w:b/>
+          <w:bCs/>
+          <w:color w:val="9933FF"/>
         </w:rPr>
-        <w:pict>
-          <v:shapetype id="_x0000_t32" coordsize="21600,21600" o:spt="32" o:oned="t" path="m,l21600,21600e" filled="f">
-            <v:path arrowok="t" fillok="f" o:connecttype="none"/>
-            <o:lock v:ext="edit" shapetype="t"/>
-          </v:shapetype>
-          <v:shape id="_x0000_s1026" type="#_x0000_t32" style="position:absolute;margin-left:84.65pt;margin-top:99.7pt;width:38.6pt;height:1.75pt;flip:x;z-index:251658240" o:connectortype="straight" strokecolor="#00b0f0" strokeweight="3pt">
-            <v:stroke endarrow="block"/>
-            <v:shadow type="perspective" color="#4e6128 [1606]" opacity=".5" offset="1pt" offset2="-1pt"/>
-          </v:shape>
-        </w:pict>
-      </w:r>
+      </w:pPr>
+      <w:bookmarkStart w:id="0" w:name="__DdeLink__314_15590367"/>
       <w:r>
         <w:rPr>
-          <w:noProof/>
-          <w:lang w:eastAsia="es-MX"/>
+          <w:b/>
+          <w:bCs/>
+          <w:color w:val="9933FF"/>
         </w:rPr>
+        <w:t>&gt; Lo dejo</w:t>
+      </w:r>
+      <w:bookmarkEnd w:id="0"/>
+      <w:r>
+        <w:rPr>
+          <w:b/>
+          <w:bCs/>
+          <w:color w:val="9933FF"/>
+        </w:rPr>
+        <w:t xml:space="preserve"> para después, por las prisas </w:t>
+      </w:r>
+    </w:p>
+    <w:p>
+      <w:pPr>
+        <w:pStyle w:val="Normal"/>
+        <w:rPr/>
+      </w:pPr>
+      <w:r>
+        <w:rPr/>
         <w:drawing>
           <wp:inline distT="0" distB="0" distL="0" distR="0">
-            <wp:extent cx="6215063" cy="4972050"/>
-            <wp:effectExtent l="19050" t="0" r="0" b="0"/>
-            <wp:docPr id="5" name="Imagen 4"/>
+            <wp:extent cx="6214745" cy="4972050"/>
+            <wp:effectExtent l="0" t="0" r="0" b="0"/>
+            <wp:docPr id="3" name="Imagen 4" descr=""/>
             <wp:cNvGraphicFramePr>
               <a:graphicFrameLocks xmlns:a="http://schemas.openxmlformats.org/drawingml/2006/main" noChangeAspect="1"/>
             </wp:cNvGraphicFramePr>
@@ -125,14 +143,13 @@
               <a:graphicData uri="http://schemas.openxmlformats.org/drawingml/2006/picture">
                 <pic:pic xmlns:pic="http://schemas.openxmlformats.org/drawingml/2006/picture">
                   <pic:nvPicPr>
-                    <pic:cNvPr id="0" name="Picture 4"/>
+                    <pic:cNvPr id="3" name="Imagen 4" descr=""/>
                     <pic:cNvPicPr>
                       <a:picLocks noChangeAspect="1" noChangeArrowheads="1"/>
                     </pic:cNvPicPr>
                   </pic:nvPicPr>
                   <pic:blipFill>
-                    <a:blip r:embed="rId6"/>
-                    <a:srcRect/>
+                    <a:blip r:embed="rId3"/>
                     <a:stretch>
                       <a:fillRect/>
                     </a:stretch>
@@ -140,7 +157,7 @@
                   <pic:spPr bwMode="auto">
                     <a:xfrm>
                       <a:off x="0" y="0"/>
-                      <a:ext cx="6219813" cy="4975850"/>
+                      <a:ext cx="6214745" cy="4972050"/>
                     </a:xfrm>
                     <a:prstGeom prst="rect">
                       <a:avLst/>
@@ -158,31 +175,120 @@
             </a:graphic>
           </wp:inline>
         </w:drawing>
-      </w:r>
-    </w:p>
-    <w:p>
-      <w:pPr>
-        <w:pStyle w:val="Prrafodelista"/>
+        <mc:AlternateContent>
+          <mc:Choice Requires="wps">
+            <w:drawing>
+              <wp:anchor behindDoc="1" distT="0" distB="0" distL="114300" distR="114300" simplePos="0" locked="0" layoutInCell="1" allowOverlap="1" relativeHeight="2">
+                <wp:simplePos x="0" y="0"/>
+                <wp:positionH relativeFrom="column">
+                  <wp:posOffset>1075055</wp:posOffset>
+                </wp:positionH>
+                <wp:positionV relativeFrom="paragraph">
+                  <wp:posOffset>1266190</wp:posOffset>
+                </wp:positionV>
+                <wp:extent cx="490855" cy="22860"/>
+                <wp:effectExtent l="0" t="0" r="0" b="0"/>
+                <wp:wrapNone/>
+                <wp:docPr id="2" name=""/>
+                <a:graphic xmlns:a="http://schemas.openxmlformats.org/drawingml/2006/main">
+                  <a:graphicData uri="http://schemas.microsoft.com/office/word/2010/wordprocessingShape">
+                    <wps:wsp>
+                      <wps:cNvSpPr/>
+                      <wps:spPr>
+                        <a:xfrm flipH="1">
+                          <a:off x="0" y="0"/>
+                          <a:ext cx="490320" cy="22320"/>
+                        </a:xfrm>
+                        <a:prstGeom prst="straightConnector1">
+                          <a:avLst/>
+                        </a:prstGeom>
+                        <a:noFill/>
+                        <a:ln w="38160">
+                          <a:solidFill>
+                            <a:srgbClr val="00b0f0"/>
+                          </a:solidFill>
+                          <a:round/>
+                          <a:tailEnd len="med" type="triangle" w="med"/>
+                        </a:ln>
+                      </wps:spPr>
+                      <wps:style>
+                        <a:lnRef idx="0"/>
+                        <a:fillRef idx="0"/>
+                        <a:effectRef idx="0"/>
+                        <a:fontRef idx="minor"/>
+                      </wps:style>
+                      <wps:bodyPr/>
+                    </wps:wsp>
+                  </a:graphicData>
+                </a:graphic>
+              </wp:anchor>
+            </w:drawing>
+          </mc:Choice>
+          <mc:Fallback>
+            <w:pict>
+              <v:shapetype id="shapetype_32" coordsize="21600,21600" o:spt="32" path="m,l21600,21600nfe">
+                <v:stroke joinstyle="miter"/>
+                <v:path gradientshapeok="t" o:connecttype="rect" textboxrect="0,0,21600,21600"/>
+              </v:shapetype>
+              <v:shape id="shape_0" stroked="t" style="position:absolute;margin-left:84.65pt;margin-top:99.7pt;width:38.55pt;height:1.7pt;flip:x" type="shapetype_32">
+                <w10:wrap type="none"/>
+                <v:fill on="false" o:detectmouseclick="t"/>
+                <v:stroke color="#00b0f0" weight="38160" endarrow="block" endarrowwidth="medium" endarrowlength="medium" joinstyle="round" endcap="flat"/>
+              </v:shape>
+            </w:pict>
+          </mc:Fallback>
+        </mc:AlternateContent>
+      </w:r>
+    </w:p>
+    <w:p>
+      <w:pPr>
+        <w:pStyle w:val="ListParagraph"/>
         <w:numPr>
           <w:ilvl w:val="0"/>
           <w:numId w:val="1"/>
         </w:numPr>
-      </w:pPr>
-      <w:r>
+        <w:rPr/>
+      </w:pPr>
+      <w:r>
+        <w:rPr/>
         <w:t>Al  capturar una solicitud al momento de agregar detalle en la solicitud aparece un encabezado Solución del Incidente, eliminarlo.</w:t>
       </w:r>
     </w:p>
     <w:p>
-      <w:r>
+      <w:pPr>
+        <w:pStyle w:val="ListParagraph"/>
+        <w:numPr>
+          <w:ilvl w:val="0"/>
+          <w:numId w:val="0"/>
+        </w:numPr>
         <w:rPr>
-          <w:noProof/>
-          <w:lang w:eastAsia="es-MX"/>
+          <w:b/>
+          <w:b/>
+          <w:bCs/>
+          <w:color w:val="9933FF"/>
         </w:rPr>
+      </w:pPr>
+      <w:r>
+        <w:rPr>
+          <w:b/>
+          <w:bCs/>
+          <w:color w:val="9933FF"/>
+        </w:rPr>
+        <w:t>+ Listo</w:t>
+      </w:r>
+    </w:p>
+    <w:p>
+      <w:pPr>
+        <w:pStyle w:val="Normal"/>
+        <w:rPr/>
+      </w:pPr>
+      <w:r>
+        <w:rPr/>
         <w:drawing>
           <wp:inline distT="0" distB="0" distL="0" distR="0">
-            <wp:extent cx="6624320" cy="5299456"/>
-            <wp:effectExtent l="19050" t="0" r="5080" b="0"/>
-            <wp:docPr id="1" name="Imagen 1"/>
+            <wp:extent cx="6624320" cy="5299710"/>
+            <wp:effectExtent l="0" t="0" r="0" b="0"/>
+            <wp:docPr id="4" name="Image1" descr=""/>
             <wp:cNvGraphicFramePr>
               <a:graphicFrameLocks xmlns:a="http://schemas.openxmlformats.org/drawingml/2006/main" noChangeAspect="1"/>
             </wp:cNvGraphicFramePr>
@@ -190,14 +296,13 @@
               <a:graphicData uri="http://schemas.openxmlformats.org/drawingml/2006/picture">
                 <pic:pic xmlns:pic="http://schemas.openxmlformats.org/drawingml/2006/picture">
                   <pic:nvPicPr>
-                    <pic:cNvPr id="0" name="Picture 1"/>
+                    <pic:cNvPr id="4" name="Image1" descr=""/>
                     <pic:cNvPicPr>
                       <a:picLocks noChangeAspect="1" noChangeArrowheads="1"/>
                     </pic:cNvPicPr>
                   </pic:nvPicPr>
                   <pic:blipFill>
-                    <a:blip r:embed="rId7"/>
-                    <a:srcRect/>
+                    <a:blip r:embed="rId4"/>
                     <a:stretch>
                       <a:fillRect/>
                     </a:stretch>
@@ -205,7 +310,7 @@
                   <pic:spPr bwMode="auto">
                     <a:xfrm>
                       <a:off x="0" y="0"/>
-                      <a:ext cx="6626840" cy="5301472"/>
+                      <a:ext cx="6624320" cy="5299710"/>
                     </a:xfrm>
                     <a:prstGeom prst="rect">
                       <a:avLst/>
@@ -227,46 +332,119 @@
     </w:p>
     <w:p>
       <w:pPr>
-        <w:pStyle w:val="Prrafodelista"/>
+        <w:pStyle w:val="ListParagraph"/>
         <w:numPr>
           <w:ilvl w:val="0"/>
           <w:numId w:val="1"/>
         </w:numPr>
-      </w:pPr>
-      <w:r>
-        <w:t xml:space="preserve">Al momento de dar de alta una solicitud de agregan detalles, Duda: </w:t>
-      </w:r>
-      <w:r>
-        <w:t xml:space="preserve">En </w:t>
-      </w:r>
-      <w:r>
-        <w:t>qué</w:t>
-      </w:r>
-      <w:r>
-        <w:t xml:space="preserve"> momento se </w:t>
-      </w:r>
-      <w:r>
-        <w:t>puede marcar inactivos algunos detalles, que por error se capturaron o no proceden.</w:t>
-      </w:r>
-    </w:p>
-    <w:p/>
-    <w:p/>
-    <w:p/>
-    <w:p/>
-    <w:p/>
-    <w:p/>
-    <w:p/>
-    <w:p>
-      <w:r>
+        <w:rPr/>
+      </w:pPr>
+      <w:r>
+        <w:rPr/>
+        <w:t>Al momento de dar de alta una solicitud de agregan detalles, Duda: En qué momento se puede marcar inactivos algunos detalles, que por error se capturaron o no proceden.</w:t>
+      </w:r>
+    </w:p>
+    <w:p>
+      <w:pPr>
+        <w:pStyle w:val="ListParagraph"/>
         <w:rPr>
-          <w:noProof/>
-          <w:lang w:eastAsia="es-MX"/>
+          <w:b/>
+          <w:b/>
+          <w:bCs/>
+          <w:color w:val="9933FF"/>
         </w:rPr>
+      </w:pPr>
+      <w:r>
+        <w:rPr>
+          <w:b/>
+          <w:bCs/>
+          <w:color w:val="9933FF"/>
+        </w:rPr>
+        <w:t>+</w:t>
+      </w:r>
+      <w:r>
+        <w:rPr>
+          <w:b/>
+          <w:bCs/>
+          <w:color w:val="9933FF"/>
+        </w:rPr>
+        <w:t xml:space="preserve"> </w:t>
+      </w:r>
+      <w:r>
+        <w:rPr>
+          <w:b/>
+          <w:bCs/>
+          <w:color w:val="9933FF"/>
+        </w:rPr>
+        <w:t>Respuesta, antes de que se autorice la solicitud. Después de eso, no debe editarse.</w:t>
+      </w:r>
+    </w:p>
+    <w:p>
+      <w:pPr>
+        <w:pStyle w:val="Normal"/>
+        <w:rPr/>
+      </w:pPr>
+      <w:r>
+        <w:rPr/>
+      </w:r>
+    </w:p>
+    <w:p>
+      <w:pPr>
+        <w:pStyle w:val="Normal"/>
+        <w:rPr/>
+      </w:pPr>
+      <w:r>
+        <w:rPr/>
+      </w:r>
+    </w:p>
+    <w:p>
+      <w:pPr>
+        <w:pStyle w:val="Normal"/>
+        <w:rPr/>
+      </w:pPr>
+      <w:r>
+        <w:rPr/>
+      </w:r>
+    </w:p>
+    <w:p>
+      <w:pPr>
+        <w:pStyle w:val="Normal"/>
+        <w:rPr/>
+      </w:pPr>
+      <w:r>
+        <w:rPr/>
+      </w:r>
+    </w:p>
+    <w:p>
+      <w:pPr>
+        <w:pStyle w:val="Normal"/>
+        <w:rPr/>
+      </w:pPr>
+      <w:r>
+        <w:rPr/>
+      </w:r>
+    </w:p>
+    <w:p>
+      <w:pPr>
+        <w:pStyle w:val="Normal"/>
+        <w:rPr/>
+      </w:pPr>
+      <w:r>
+        <w:rPr/>
+      </w:r>
+    </w:p>
+    <w:p>
+      <w:pPr>
+        <w:pStyle w:val="Normal"/>
+        <w:rPr/>
+      </w:pPr>
+      <w:r>
+        <w:rPr/>
         <w:drawing>
           <wp:inline distT="0" distB="0" distL="0" distR="0">
-            <wp:extent cx="5612130" cy="4489704"/>
-            <wp:effectExtent l="19050" t="0" r="7620" b="0"/>
-            <wp:docPr id="2" name="Imagen 4"/>
+            <wp:extent cx="5612130" cy="4489450"/>
+            <wp:effectExtent l="0" t="0" r="0" b="0"/>
+            <wp:docPr id="5" name="Image2" descr=""/>
             <wp:cNvGraphicFramePr>
               <a:graphicFrameLocks xmlns:a="http://schemas.openxmlformats.org/drawingml/2006/main" noChangeAspect="1"/>
             </wp:cNvGraphicFramePr>
@@ -274,14 +452,13 @@
               <a:graphicData uri="http://schemas.openxmlformats.org/drawingml/2006/picture">
                 <pic:pic xmlns:pic="http://schemas.openxmlformats.org/drawingml/2006/picture">
                   <pic:nvPicPr>
-                    <pic:cNvPr id="0" name="Picture 4"/>
+                    <pic:cNvPr id="5" name="Image2" descr=""/>
                     <pic:cNvPicPr>
                       <a:picLocks noChangeAspect="1" noChangeArrowheads="1"/>
                     </pic:cNvPicPr>
                   </pic:nvPicPr>
                   <pic:blipFill>
-                    <a:blip r:embed="rId8"/>
-                    <a:srcRect/>
+                    <a:blip r:embed="rId5"/>
                     <a:stretch>
                       <a:fillRect/>
                     </a:stretch>
@@ -289,7 +466,7 @@
                   <pic:spPr bwMode="auto">
                     <a:xfrm>
                       <a:off x="0" y="0"/>
-                      <a:ext cx="5612130" cy="4489704"/>
+                      <a:ext cx="5612130" cy="4489450"/>
                     </a:xfrm>
                     <a:prstGeom prst="rect">
                       <a:avLst/>
@@ -311,28 +488,49 @@
     </w:p>
     <w:p>
       <w:pPr>
-        <w:pStyle w:val="Prrafodelista"/>
+        <w:pStyle w:val="ListParagraph"/>
         <w:numPr>
           <w:ilvl w:val="0"/>
           <w:numId w:val="1"/>
         </w:numPr>
-      </w:pPr>
-      <w:r>
+        <w:rPr/>
+      </w:pPr>
+      <w:r>
+        <w:rPr/>
         <w:t>Se capturo la solicitud con un detalle, capturando la justificación y el autorizador, se le dio clic adjuntar un archivo, y se decidió no adjuntar archivo, se le da clic a regresar a la solicitud y se elimina la justificación ya capturara así como el autorizador seleccionado, revisarlo por favor, si es posible corregirlo.</w:t>
       </w:r>
     </w:p>
-    <w:p/>
-    <w:p>
-      <w:r>
+    <w:p>
+      <w:pPr>
+        <w:pStyle w:val="ListParagraph"/>
         <w:rPr>
-          <w:noProof/>
-          <w:lang w:eastAsia="es-MX"/>
+          <w:b/>
+          <w:b/>
+          <w:bCs/>
+          <w:color w:val="9933FF"/>
         </w:rPr>
+      </w:pPr>
+      <w:r>
+        <w:rPr>
+          <w:b/>
+          <w:bCs/>
+          <w:color w:val="9933FF"/>
+        </w:rPr>
+        <w:t>+ Listo, no se me presenta el problema. Creo que quizá lo que pasó es que no se había actualizado el registro (botón de actualizar). Hasta que no has actualizado el registro, en realidad no lo has grabado, solo lo escribiste en la pantalla, pero no se lo has enviado al sistema. Se nota que no se había actualizado porque todavía se ve el botón de “X Debe llenar todos los campos ...”</w:t>
+      </w:r>
+    </w:p>
+    <w:p>
+      <w:pPr>
+        <w:pStyle w:val="Normal"/>
+        <w:rPr/>
+      </w:pPr>
+      <w:r>
+        <w:rPr/>
         <w:drawing>
           <wp:inline distT="0" distB="0" distL="0" distR="0">
-            <wp:extent cx="5612130" cy="4489704"/>
-            <wp:effectExtent l="19050" t="0" r="7620" b="0"/>
-            <wp:docPr id="10" name="Imagen 10"/>
+            <wp:extent cx="5612130" cy="4489450"/>
+            <wp:effectExtent l="0" t="0" r="0" b="0"/>
+            <wp:docPr id="6" name="Imagen 10" descr=""/>
             <wp:cNvGraphicFramePr>
               <a:graphicFrameLocks xmlns:a="http://schemas.openxmlformats.org/drawingml/2006/main" noChangeAspect="1"/>
             </wp:cNvGraphicFramePr>
@@ -340,14 +538,13 @@
               <a:graphicData uri="http://schemas.openxmlformats.org/drawingml/2006/picture">
                 <pic:pic xmlns:pic="http://schemas.openxmlformats.org/drawingml/2006/picture">
                   <pic:nvPicPr>
-                    <pic:cNvPr id="0" name="Picture 10"/>
+                    <pic:cNvPr id="6" name="Imagen 10" descr=""/>
                     <pic:cNvPicPr>
                       <a:picLocks noChangeAspect="1" noChangeArrowheads="1"/>
                     </pic:cNvPicPr>
                   </pic:nvPicPr>
                   <pic:blipFill>
-                    <a:blip r:embed="rId9"/>
-                    <a:srcRect/>
+                    <a:blip r:embed="rId6"/>
                     <a:stretch>
                       <a:fillRect/>
                     </a:stretch>
@@ -355,7 +552,7 @@
                   <pic:spPr bwMode="auto">
                     <a:xfrm>
                       <a:off x="0" y="0"/>
-                      <a:ext cx="5612130" cy="4489704"/>
+                      <a:ext cx="5612130" cy="4489450"/>
                     </a:xfrm>
                     <a:prstGeom prst="rect">
                       <a:avLst/>
@@ -377,44 +574,122 @@
     </w:p>
     <w:p>
       <w:pPr>
-        <w:pStyle w:val="Prrafodelista"/>
-      </w:pPr>
-      <w:r>
-        <w:t xml:space="preserve">Continuación del punto 4. </w:t>
-      </w:r>
-      <w:r>
-        <w:t>Muestra esta pantalla sin jus</w:t>
-      </w:r>
-      <w:r>
-        <w:t>tificación y si autorizador.</w:t>
-      </w:r>
-    </w:p>
-    <w:p/>
-    <w:p/>
-    <w:p/>
-    <w:p/>
-    <w:p/>
-    <w:p/>
-    <w:p/>
-    <w:p/>
-    <w:p/>
+        <w:pStyle w:val="ListParagraph"/>
+        <w:rPr/>
+      </w:pPr>
+      <w:r>
+        <w:rPr/>
+        <w:t>Continuación del punto 4. Muestra esta pantalla sin justificación y si autorizador.</w:t>
+      </w:r>
+    </w:p>
+    <w:p>
+      <w:pPr>
+        <w:pStyle w:val="ListParagraph"/>
+        <w:rPr>
+          <w:b/>
+          <w:b/>
+          <w:bCs/>
+          <w:color w:val="9933FF"/>
+        </w:rPr>
+      </w:pPr>
+      <w:r>
+        <w:rPr>
+          <w:b/>
+          <w:bCs/>
+          <w:color w:val="9933FF"/>
+        </w:rPr>
+        <w:t>+ Listo, contestada con la anterior.</w:t>
+      </w:r>
+    </w:p>
+    <w:p>
+      <w:pPr>
+        <w:pStyle w:val="Normal"/>
+        <w:rPr/>
+      </w:pPr>
+      <w:r>
+        <w:rPr/>
+      </w:r>
+    </w:p>
+    <w:p>
+      <w:pPr>
+        <w:pStyle w:val="Normal"/>
+        <w:rPr/>
+      </w:pPr>
+      <w:r>
+        <w:rPr/>
+      </w:r>
+    </w:p>
+    <w:p>
+      <w:pPr>
+        <w:pStyle w:val="Normal"/>
+        <w:rPr/>
+      </w:pPr>
+      <w:r>
+        <w:rPr/>
+      </w:r>
+    </w:p>
+    <w:p>
+      <w:pPr>
+        <w:pStyle w:val="Normal"/>
+        <w:rPr/>
+      </w:pPr>
+      <w:r>
+        <w:rPr/>
+      </w:r>
+    </w:p>
+    <w:p>
+      <w:pPr>
+        <w:pStyle w:val="Normal"/>
+        <w:rPr/>
+      </w:pPr>
+      <w:r>
+        <w:rPr/>
+      </w:r>
+    </w:p>
+    <w:p>
+      <w:pPr>
+        <w:pStyle w:val="Normal"/>
+        <w:rPr/>
+      </w:pPr>
+      <w:r>
+        <w:rPr/>
+      </w:r>
+    </w:p>
+    <w:p>
+      <w:pPr>
+        <w:pStyle w:val="Normal"/>
+        <w:rPr/>
+      </w:pPr>
+      <w:r>
+        <w:rPr/>
+      </w:r>
+    </w:p>
+    <w:p>
+      <w:pPr>
+        <w:pStyle w:val="Normal"/>
+        <w:rPr/>
+      </w:pPr>
+      <w:r>
+        <w:rPr/>
+      </w:r>
+    </w:p>
     <w:sectPr>
+      <w:type w:val="nextPage"/>
       <w:pgSz w:w="12240" w:h="15840"/>
-      <w:pgMar w:top="1417" w:right="1701" w:bottom="1417" w:left="1701" w:header="708" w:footer="708" w:gutter="0"/>
-      <w:cols w:space="708"/>
-      <w:docGrid w:linePitch="360"/>
+      <w:pgMar w:left="1701" w:right="1701" w:header="0" w:top="1417" w:footer="0" w:bottom="1417" w:gutter="0"/>
+      <w:pgNumType w:fmt="decimal"/>
+      <w:formProt w:val="false"/>
+      <w:textDirection w:val="lrTb"/>
+      <w:docGrid w:type="default" w:linePitch="360" w:charSpace="4294965247"/>
     </w:sectPr>
   </w:body>
 </w:document>
 </file>
 
 <file path=word/numbering.xml><?xml version="1.0" encoding="utf-8"?>
-<w:numbering xmlns:ve="http://schemas.openxmlformats.org/markup-compatibility/2006" xmlns:o="urn:schemas-microsoft-com:office:office" xmlns:r="http://schemas.openxmlformats.org/officeDocument/2006/relationships" xmlns:m="http://schemas.openxmlformats.org/officeDocument/2006/math" xmlns:v="urn:schemas-microsoft-com:vml" xmlns:wp="http://schemas.openxmlformats.org/drawingml/2006/wordprocessingDrawing" xmlns:w10="urn:schemas-microsoft-com:office:word" xmlns:w="http://schemas.openxmlformats.org/wordprocessingml/2006/main" xmlns:wne="http://schemas.microsoft.com/office/word/2006/wordml">
-  <w:abstractNum w:abstractNumId="0">
-    <w:nsid w:val="504F2E94"/>
-    <w:multiLevelType w:val="hybridMultilevel"/>
-    <w:tmpl w:val="ADC266A8"/>
-    <w:lvl w:ilvl="0" w:tplc="080A000F">
+<w:numbering xmlns:w="http://schemas.openxmlformats.org/wordprocessingml/2006/main" xmlns:o="urn:schemas-microsoft-com:office:office" xmlns:r="http://schemas.openxmlformats.org/officeDocument/2006/relationships" xmlns:v="urn:schemas-microsoft-com:vml">
+  <w:abstractNum w:abstractNumId="1">
+    <w:lvl w:ilvl="0">
       <w:start w:val="1"/>
       <w:numFmt w:val="decimal"/>
       <w:lvlText w:val="%1."/>
@@ -423,7 +698,7 @@
         <w:ind w:left="720" w:hanging="360"/>
       </w:pPr>
     </w:lvl>
-    <w:lvl w:ilvl="1" w:tplc="080A0019" w:tentative="1">
+    <w:lvl w:ilvl="1">
       <w:start w:val="1"/>
       <w:numFmt w:val="lowerLetter"/>
       <w:lvlText w:val="%2."/>
@@ -432,7 +707,7 @@
         <w:ind w:left="1440" w:hanging="360"/>
       </w:pPr>
     </w:lvl>
-    <w:lvl w:ilvl="2" w:tplc="080A001B" w:tentative="1">
+    <w:lvl w:ilvl="2">
       <w:start w:val="1"/>
       <w:numFmt w:val="lowerRoman"/>
       <w:lvlText w:val="%3."/>
@@ -441,7 +716,7 @@
         <w:ind w:left="2160" w:hanging="180"/>
       </w:pPr>
     </w:lvl>
-    <w:lvl w:ilvl="3" w:tplc="080A000F" w:tentative="1">
+    <w:lvl w:ilvl="3">
       <w:start w:val="1"/>
       <w:numFmt w:val="decimal"/>
       <w:lvlText w:val="%4."/>
@@ -450,7 +725,7 @@
         <w:ind w:left="2880" w:hanging="360"/>
       </w:pPr>
     </w:lvl>
-    <w:lvl w:ilvl="4" w:tplc="080A0019" w:tentative="1">
+    <w:lvl w:ilvl="4">
       <w:start w:val="1"/>
       <w:numFmt w:val="lowerLetter"/>
       <w:lvlText w:val="%5."/>
@@ -459,7 +734,7 @@
         <w:ind w:left="3600" w:hanging="360"/>
       </w:pPr>
     </w:lvl>
-    <w:lvl w:ilvl="5" w:tplc="080A001B" w:tentative="1">
+    <w:lvl w:ilvl="5">
       <w:start w:val="1"/>
       <w:numFmt w:val="lowerRoman"/>
       <w:lvlText w:val="%6."/>
@@ -468,7 +743,7 @@
         <w:ind w:left="4320" w:hanging="180"/>
       </w:pPr>
     </w:lvl>
-    <w:lvl w:ilvl="6" w:tplc="080A000F" w:tentative="1">
+    <w:lvl w:ilvl="6">
       <w:start w:val="1"/>
       <w:numFmt w:val="decimal"/>
       <w:lvlText w:val="%7."/>
@@ -477,7 +752,7 @@
         <w:ind w:left="5040" w:hanging="360"/>
       </w:pPr>
     </w:lvl>
-    <w:lvl w:ilvl="7" w:tplc="080A0019" w:tentative="1">
+    <w:lvl w:ilvl="7">
       <w:start w:val="1"/>
       <w:numFmt w:val="lowerLetter"/>
       <w:lvlText w:val="%8."/>
@@ -486,7 +761,7 @@
         <w:ind w:left="5760" w:hanging="360"/>
       </w:pPr>
     </w:lvl>
-    <w:lvl w:ilvl="8" w:tplc="080A001B" w:tentative="1">
+    <w:lvl w:ilvl="8">
       <w:start w:val="1"/>
       <w:numFmt w:val="lowerRoman"/>
       <w:lvlText w:val="%9."/>
@@ -496,18 +771,140 @@
       </w:pPr>
     </w:lvl>
   </w:abstractNum>
+  <w:abstractNum w:abstractNumId="2">
+    <w:lvl w:ilvl="0">
+      <w:start w:val="1"/>
+      <w:numFmt w:val="none"/>
+      <w:suff w:val="nothing"/>
+      <w:lvlText w:val=""/>
+      <w:lvlJc w:val="left"/>
+      <w:pPr>
+        <w:tabs>
+          <w:tab w:val="num" w:pos="432"/>
+        </w:tabs>
+        <w:ind w:left="432" w:hanging="432"/>
+      </w:pPr>
+    </w:lvl>
+    <w:lvl w:ilvl="1">
+      <w:start w:val="1"/>
+      <w:numFmt w:val="none"/>
+      <w:suff w:val="nothing"/>
+      <w:lvlText w:val=""/>
+      <w:lvlJc w:val="left"/>
+      <w:pPr>
+        <w:tabs>
+          <w:tab w:val="num" w:pos="576"/>
+        </w:tabs>
+        <w:ind w:left="576" w:hanging="576"/>
+      </w:pPr>
+    </w:lvl>
+    <w:lvl w:ilvl="2">
+      <w:start w:val="1"/>
+      <w:numFmt w:val="none"/>
+      <w:suff w:val="nothing"/>
+      <w:lvlText w:val=""/>
+      <w:lvlJc w:val="left"/>
+      <w:pPr>
+        <w:tabs>
+          <w:tab w:val="num" w:pos="720"/>
+        </w:tabs>
+        <w:ind w:left="720" w:hanging="720"/>
+      </w:pPr>
+    </w:lvl>
+    <w:lvl w:ilvl="3">
+      <w:start w:val="1"/>
+      <w:numFmt w:val="none"/>
+      <w:suff w:val="nothing"/>
+      <w:lvlText w:val=""/>
+      <w:lvlJc w:val="left"/>
+      <w:pPr>
+        <w:tabs>
+          <w:tab w:val="num" w:pos="864"/>
+        </w:tabs>
+        <w:ind w:left="864" w:hanging="864"/>
+      </w:pPr>
+    </w:lvl>
+    <w:lvl w:ilvl="4">
+      <w:start w:val="1"/>
+      <w:numFmt w:val="none"/>
+      <w:suff w:val="nothing"/>
+      <w:lvlText w:val=""/>
+      <w:lvlJc w:val="left"/>
+      <w:pPr>
+        <w:tabs>
+          <w:tab w:val="num" w:pos="1008"/>
+        </w:tabs>
+        <w:ind w:left="1008" w:hanging="1008"/>
+      </w:pPr>
+    </w:lvl>
+    <w:lvl w:ilvl="5">
+      <w:start w:val="1"/>
+      <w:numFmt w:val="none"/>
+      <w:suff w:val="nothing"/>
+      <w:lvlText w:val=""/>
+      <w:lvlJc w:val="left"/>
+      <w:pPr>
+        <w:tabs>
+          <w:tab w:val="num" w:pos="1152"/>
+        </w:tabs>
+        <w:ind w:left="1152" w:hanging="1152"/>
+      </w:pPr>
+    </w:lvl>
+    <w:lvl w:ilvl="6">
+      <w:start w:val="1"/>
+      <w:numFmt w:val="none"/>
+      <w:suff w:val="nothing"/>
+      <w:lvlText w:val=""/>
+      <w:lvlJc w:val="left"/>
+      <w:pPr>
+        <w:tabs>
+          <w:tab w:val="num" w:pos="1296"/>
+        </w:tabs>
+        <w:ind w:left="1296" w:hanging="1296"/>
+      </w:pPr>
+    </w:lvl>
+    <w:lvl w:ilvl="7">
+      <w:start w:val="1"/>
+      <w:numFmt w:val="none"/>
+      <w:suff w:val="nothing"/>
+      <w:lvlText w:val=""/>
+      <w:lvlJc w:val="left"/>
+      <w:pPr>
+        <w:tabs>
+          <w:tab w:val="num" w:pos="1440"/>
+        </w:tabs>
+        <w:ind w:left="1440" w:hanging="1440"/>
+      </w:pPr>
+    </w:lvl>
+    <w:lvl w:ilvl="8">
+      <w:start w:val="1"/>
+      <w:numFmt w:val="none"/>
+      <w:suff w:val="nothing"/>
+      <w:lvlText w:val=""/>
+      <w:lvlJc w:val="left"/>
+      <w:pPr>
+        <w:tabs>
+          <w:tab w:val="num" w:pos="1584"/>
+        </w:tabs>
+        <w:ind w:left="1584" w:hanging="1584"/>
+      </w:pPr>
+    </w:lvl>
+  </w:abstractNum>
   <w:num w:numId="1">
-    <w:abstractNumId w:val="0"/>
+    <w:abstractNumId w:val="1"/>
+  </w:num>
+  <w:num w:numId="2">
+    <w:abstractNumId w:val="2"/>
   </w:num>
 </w:numbering>
 </file>
 
 <file path=word/styles.xml><?xml version="1.0" encoding="utf-8"?>
-<w:styles xmlns:r="http://schemas.openxmlformats.org/officeDocument/2006/relationships" xmlns:w="http://schemas.openxmlformats.org/wordprocessingml/2006/main">
+<w:styles xmlns:w="http://schemas.openxmlformats.org/wordprocessingml/2006/main" xmlns:w14="http://schemas.microsoft.com/office/word/2010/wordml" xmlns:mc="http://schemas.openxmlformats.org/markup-compatibility/2006" mc:Ignorable="w14">
   <w:docDefaults>
     <w:rPrDefault>
       <w:rPr>
-        <w:rFonts w:asciiTheme="minorHAnsi" w:eastAsiaTheme="minorHAnsi" w:hAnsiTheme="minorHAnsi" w:cstheme="minorBidi"/>
+        <w:rFonts w:ascii="Calibri" w:hAnsi="Calibri" w:eastAsia="Calibri" w:cs="" w:asciiTheme="minorHAnsi" w:cstheme="minorBidi" w:eastAsiaTheme="minorHAnsi" w:hAnsiTheme="minorHAnsi"/>
         <w:sz w:val="22"/>
         <w:szCs w:val="22"/>
         <w:lang w:val="es-MX" w:eastAsia="en-US" w:bidi="ar-SA"/>
@@ -515,13 +912,13 @@
     </w:rPrDefault>
     <w:pPrDefault>
       <w:pPr>
-        <w:spacing w:after="200" w:line="276" w:lineRule="auto"/>
+        <w:spacing w:lineRule="auto" w:line="276"/>
       </w:pPr>
     </w:pPrDefault>
   </w:docDefaults>
   <w:latentStyles w:defLockedState="0" w:defUIPriority="99" w:defSemiHidden="1" w:defUnhideWhenUsed="1" w:defQFormat="0" w:count="267">
-    <w:lsdException w:name="Normal" w:semiHidden="0" w:uiPriority="0" w:unhideWhenUsed="0" w:qFormat="1"/>
-    <w:lsdException w:name="heading 1" w:semiHidden="0" w:uiPriority="9" w:unhideWhenUsed="0" w:qFormat="1"/>
+    <w:lsdException w:name="Normal" w:uiPriority="0" w:semiHidden="0" w:unhideWhenUsed="0" w:qFormat="1"/>
+    <w:lsdException w:name="heading 1" w:uiPriority="9" w:semiHidden="0" w:unhideWhenUsed="0" w:qFormat="1"/>
     <w:lsdException w:name="heading 2" w:uiPriority="9" w:qFormat="1"/>
     <w:lsdException w:name="heading 3" w:uiPriority="9" w:qFormat="1"/>
     <w:lsdException w:name="heading 4" w:uiPriority="9" w:qFormat="1"/>
@@ -540,132 +937,299 @@
     <w:lsdException w:name="toc 8" w:uiPriority="39"/>
     <w:lsdException w:name="toc 9" w:uiPriority="39"/>
     <w:lsdException w:name="caption" w:uiPriority="35" w:qFormat="1"/>
-    <w:lsdException w:name="Title" w:semiHidden="0" w:uiPriority="10" w:unhideWhenUsed="0" w:qFormat="1"/>
+    <w:lsdException w:name="Title" w:uiPriority="10" w:semiHidden="0" w:unhideWhenUsed="0" w:qFormat="1"/>
     <w:lsdException w:name="Default Paragraph Font" w:uiPriority="1"/>
-    <w:lsdException w:name="Subtitle" w:semiHidden="0" w:uiPriority="11" w:unhideWhenUsed="0" w:qFormat="1"/>
-    <w:lsdException w:name="Strong" w:semiHidden="0" w:uiPriority="22" w:unhideWhenUsed="0" w:qFormat="1"/>
-    <w:lsdException w:name="Emphasis" w:semiHidden="0" w:uiPriority="20" w:unhideWhenUsed="0" w:qFormat="1"/>
-    <w:lsdException w:name="Table Grid" w:semiHidden="0" w:uiPriority="59" w:unhideWhenUsed="0"/>
+    <w:lsdException w:name="Subtitle" w:uiPriority="11" w:semiHidden="0" w:unhideWhenUsed="0" w:qFormat="1"/>
+    <w:lsdException w:name="Strong" w:uiPriority="22" w:semiHidden="0" w:unhideWhenUsed="0" w:qFormat="1"/>
+    <w:lsdException w:name="Emphasis" w:uiPriority="20" w:semiHidden="0" w:unhideWhenUsed="0" w:qFormat="1"/>
+    <w:lsdException w:name="Table Grid" w:uiPriority="59" w:semiHidden="0" w:unhideWhenUsed="0"/>
     <w:lsdException w:name="Placeholder Text" w:unhideWhenUsed="0"/>
-    <w:lsdException w:name="No Spacing" w:semiHidden="0" w:uiPriority="1" w:unhideWhenUsed="0" w:qFormat="1"/>
-    <w:lsdException w:name="Light Shading" w:semiHidden="0" w:uiPriority="60" w:unhideWhenUsed="0"/>
-    <w:lsdException w:name="Light List" w:semiHidden="0" w:uiPriority="61" w:unhideWhenUsed="0"/>
-    <w:lsdException w:name="Light Grid" w:semiHidden="0" w:uiPriority="62" w:unhideWhenUsed="0"/>
-    <w:lsdException w:name="Medium Shading 1" w:semiHidden="0" w:uiPriority="63" w:unhideWhenUsed="0"/>
-    <w:lsdException w:name="Medium Shading 2" w:semiHidden="0" w:uiPriority="64" w:unhideWhenUsed="0"/>
-    <w:lsdException w:name="Medium List 1" w:semiHidden="0" w:uiPriority="65" w:unhideWhenUsed="0"/>
-    <w:lsdException w:name="Medium List 2" w:semiHidden="0" w:uiPriority="66" w:unhideWhenUsed="0"/>
-    <w:lsdException w:name="Medium Grid 1" w:semiHidden="0" w:uiPriority="67" w:unhideWhenUsed="0"/>
-    <w:lsdException w:name="Medium Grid 2" w:semiHidden="0" w:uiPriority="68" w:unhideWhenUsed="0"/>
-    <w:lsdException w:name="Medium Grid 3" w:semiHidden="0" w:uiPriority="69" w:unhideWhenUsed="0"/>
-    <w:lsdException w:name="Dark List" w:semiHidden="0" w:uiPriority="70" w:unhideWhenUsed="0"/>
-    <w:lsdException w:name="Colorful Shading" w:semiHidden="0" w:uiPriority="71" w:unhideWhenUsed="0"/>
-    <w:lsdException w:name="Colorful List" w:semiHidden="0" w:uiPriority="72" w:unhideWhenUsed="0"/>
-    <w:lsdException w:name="Colorful Grid" w:semiHidden="0" w:uiPriority="73" w:unhideWhenUsed="0"/>
-    <w:lsdException w:name="Light Shading Accent 1" w:semiHidden="0" w:uiPriority="60" w:unhideWhenUsed="0"/>
-    <w:lsdException w:name="Light List Accent 1" w:semiHidden="0" w:uiPriority="61" w:unhideWhenUsed="0"/>
-    <w:lsdException w:name="Light Grid Accent 1" w:semiHidden="0" w:uiPriority="62" w:unhideWhenUsed="0"/>
-    <w:lsdException w:name="Medium Shading 1 Accent 1" w:semiHidden="0" w:uiPriority="63" w:unhideWhenUsed="0"/>
-    <w:lsdException w:name="Medium Shading 2 Accent 1" w:semiHidden="0" w:uiPriority="64" w:unhideWhenUsed="0"/>
-    <w:lsdException w:name="Medium List 1 Accent 1" w:semiHidden="0" w:uiPriority="65" w:unhideWhenUsed="0"/>
+    <w:lsdException w:name="No Spacing" w:uiPriority="1" w:semiHidden="0" w:unhideWhenUsed="0" w:qFormat="1"/>
+    <w:lsdException w:name="Light Shading" w:uiPriority="60" w:semiHidden="0" w:unhideWhenUsed="0"/>
+    <w:lsdException w:name="Light List" w:uiPriority="61" w:semiHidden="0" w:unhideWhenUsed="0"/>
+    <w:lsdException w:name="Light Grid" w:uiPriority="62" w:semiHidden="0" w:unhideWhenUsed="0"/>
+    <w:lsdException w:name="Medium Shading 1" w:uiPriority="63" w:semiHidden="0" w:unhideWhenUsed="0"/>
+    <w:lsdException w:name="Medium Shading 2" w:uiPriority="64" w:semiHidden="0" w:unhideWhenUsed="0"/>
+    <w:lsdException w:name="Medium List 1" w:uiPriority="65" w:semiHidden="0" w:unhideWhenUsed="0"/>
+    <w:lsdException w:name="Medium List 2" w:uiPriority="66" w:semiHidden="0" w:unhideWhenUsed="0"/>
+    <w:lsdException w:name="Medium Grid 1" w:uiPriority="67" w:semiHidden="0" w:unhideWhenUsed="0"/>
+    <w:lsdException w:name="Medium Grid 2" w:uiPriority="68" w:semiHidden="0" w:unhideWhenUsed="0"/>
+    <w:lsdException w:name="Medium Grid 3" w:uiPriority="69" w:semiHidden="0" w:unhideWhenUsed="0"/>
+    <w:lsdException w:name="Dark List" w:uiPriority="70" w:semiHidden="0" w:unhideWhenUsed="0"/>
+    <w:lsdException w:name="Colorful Shading" w:uiPriority="71" w:semiHidden="0" w:unhideWhenUsed="0"/>
+    <w:lsdException w:name="Colorful List" w:uiPriority="72" w:semiHidden="0" w:unhideWhenUsed="0"/>
+    <w:lsdException w:name="Colorful Grid" w:uiPriority="73" w:semiHidden="0" w:unhideWhenUsed="0"/>
+    <w:lsdException w:name="Light Shading Accent 1" w:uiPriority="60" w:semiHidden="0" w:unhideWhenUsed="0"/>
+    <w:lsdException w:name="Light List Accent 1" w:uiPriority="61" w:semiHidden="0" w:unhideWhenUsed="0"/>
+    <w:lsdException w:name="Light Grid Accent 1" w:uiPriority="62" w:semiHidden="0" w:unhideWhenUsed="0"/>
+    <w:lsdException w:name="Medium Shading 1 Accent 1" w:uiPriority="63" w:semiHidden="0" w:unhideWhenUsed="0"/>
+    <w:lsdException w:name="Medium Shading 2 Accent 1" w:uiPriority="64" w:semiHidden="0" w:unhideWhenUsed="0"/>
+    <w:lsdException w:name="Medium List 1 Accent 1" w:uiPriority="65" w:semiHidden="0" w:unhideWhenUsed="0"/>
     <w:lsdException w:name="Revision" w:unhideWhenUsed="0"/>
-    <w:lsdException w:name="List Paragraph" w:semiHidden="0" w:uiPriority="34" w:unhideWhenUsed="0" w:qFormat="1"/>
-    <w:lsdException w:name="Quote" w:semiHidden="0" w:uiPriority="29" w:unhideWhenUsed="0" w:qFormat="1"/>
-    <w:lsdException w:name="Intense Quote" w:semiHidden="0" w:uiPriority="30" w:unhideWhenUsed="0" w:qFormat="1"/>
-    <w:lsdException w:name="Medium List 2 Accent 1" w:semiHidden="0" w:uiPriority="66" w:unhideWhenUsed="0"/>
-    <w:lsdException w:name="Medium Grid 1 Accent 1" w:semiHidden="0" w:uiPriority="67" w:unhideWhenUsed="0"/>
-    <w:lsdException w:name="Medium Grid 2 Accent 1" w:semiHidden="0" w:uiPriority="68" w:unhideWhenUsed="0"/>
-    <w:lsdException w:name="Medium Grid 3 Accent 1" w:semiHidden="0" w:uiPriority="69" w:unhideWhenUsed="0"/>
-    <w:lsdException w:name="Dark List Accent 1" w:semiHidden="0" w:uiPriority="70" w:unhideWhenUsed="0"/>
-    <w:lsdException w:name="Colorful Shading Accent 1" w:semiHidden="0" w:uiPriority="71" w:unhideWhenUsed="0"/>
-    <w:lsdException w:name="Colorful List Accent 1" w:semiHidden="0" w:uiPriority="72" w:unhideWhenUsed="0"/>
-    <w:lsdException w:name="Colorful Grid Accent 1" w:semiHidden="0" w:uiPriority="73" w:unhideWhenUsed="0"/>
-    <w:lsdException w:name="Light Shading Accent 2" w:semiHidden="0" w:uiPriority="60" w:unhideWhenUsed="0"/>
-    <w:lsdException w:name="Light List Accent 2" w:semiHidden="0" w:uiPriority="61" w:unhideWhenUsed="0"/>
-    <w:lsdException w:name="Light Grid Accent 2" w:semiHidden="0" w:uiPriority="62" w:unhideWhenUsed="0"/>
-    <w:lsdException w:name="Medium Shading 1 Accent 2" w:semiHidden="0" w:uiPriority="63" w:unhideWhenUsed="0"/>
-    <w:lsdException w:name="Medium Shading 2 Accent 2" w:semiHidden="0" w:uiPriority="64" w:unhideWhenUsed="0"/>
-    <w:lsdException w:name="Medium List 1 Accent 2" w:semiHidden="0" w:uiPriority="65" w:unhideWhenUsed="0"/>
-    <w:lsdException w:name="Medium List 2 Accent 2" w:semiHidden="0" w:uiPriority="66" w:unhideWhenUsed="0"/>
-    <w:lsdException w:name="Medium Grid 1 Accent 2" w:semiHidden="0" w:uiPriority="67" w:unhideWhenUsed="0"/>
-    <w:lsdException w:name="Medium Grid 2 Accent 2" w:semiHidden="0" w:uiPriority="68" w:unhideWhenUsed="0"/>
-    <w:lsdException w:name="Medium Grid 3 Accent 2" w:semiHidden="0" w:uiPriority="69" w:unhideWhenUsed="0"/>
-    <w:lsdException w:name="Dark List Accent 2" w:semiHidden="0" w:uiPriority="70" w:unhideWhenUsed="0"/>
-    <w:lsdException w:name="Colorful Shading Accent 2" w:semiHidden="0" w:uiPriority="71" w:unhideWhenUsed="0"/>
-    <w:lsdException w:name="Colorful List Accent 2" w:semiHidden="0" w:uiPriority="72" w:unhideWhenUsed="0"/>
-    <w:lsdException w:name="Colorful Grid Accent 2" w:semiHidden="0" w:uiPriority="73" w:unhideWhenUsed="0"/>
-    <w:lsdException w:name="Light Shading Accent 3" w:semiHidden="0" w:uiPriority="60" w:unhideWhenUsed="0"/>
-    <w:lsdException w:name="Light List Accent 3" w:semiHidden="0" w:uiPriority="61" w:unhideWhenUsed="0"/>
-    <w:lsdException w:name="Light Grid Accent 3" w:semiHidden="0" w:uiPriority="62" w:unhideWhenUsed="0"/>
-    <w:lsdException w:name="Medium Shading 1 Accent 3" w:semiHidden="0" w:uiPriority="63" w:unhideWhenUsed="0"/>
-    <w:lsdException w:name="Medium Shading 2 Accent 3" w:semiHidden="0" w:uiPriority="64" w:unhideWhenUsed="0"/>
-    <w:lsdException w:name="Medium List 1 Accent 3" w:semiHidden="0" w:uiPriority="65" w:unhideWhenUsed="0"/>
-    <w:lsdException w:name="Medium List 2 Accent 3" w:semiHidden="0" w:uiPriority="66" w:unhideWhenUsed="0"/>
-    <w:lsdException w:name="Medium Grid 1 Accent 3" w:semiHidden="0" w:uiPriority="67" w:unhideWhenUsed="0"/>
-    <w:lsdException w:name="Medium Grid 2 Accent 3" w:semiHidden="0" w:uiPriority="68" w:unhideWhenUsed="0"/>
-    <w:lsdException w:name="Medium Grid 3 Accent 3" w:semiHidden="0" w:uiPriority="69" w:unhideWhenUsed="0"/>
-    <w:lsdException w:name="Dark List Accent 3" w:semiHidden="0" w:uiPriority="70" w:unhideWhenUsed="0"/>
-    <w:lsdException w:name="Colorful Shading Accent 3" w:semiHidden="0" w:uiPriority="71" w:unhideWhenUsed="0"/>
-    <w:lsdException w:name="Colorful List Accent 3" w:semiHidden="0" w:uiPriority="72" w:unhideWhenUsed="0"/>
-    <w:lsdException w:name="Colorful Grid Accent 3" w:semiHidden="0" w:uiPriority="73" w:unhideWhenUsed="0"/>
-    <w:lsdException w:name="Light Shading Accent 4" w:semiHidden="0" w:uiPriority="60" w:unhideWhenUsed="0"/>
-    <w:lsdException w:name="Light List Accent 4" w:semiHidden="0" w:uiPriority="61" w:unhideWhenUsed="0"/>
-    <w:lsdException w:name="Light Grid Accent 4" w:semiHidden="0" w:uiPriority="62" w:unhideWhenUsed="0"/>
-    <w:lsdException w:name="Medium Shading 1 Accent 4" w:semiHidden="0" w:uiPriority="63" w:unhideWhenUsed="0"/>
-    <w:lsdException w:name="Medium Shading 2 Accent 4" w:semiHidden="0" w:uiPriority="64" w:unhideWhenUsed="0"/>
-    <w:lsdException w:name="Medium List 1 Accent 4" w:semiHidden="0" w:uiPriority="65" w:unhideWhenUsed="0"/>
-    <w:lsdException w:name="Medium List 2 Accent 4" w:semiHidden="0" w:uiPriority="66" w:unhideWhenUsed="0"/>
-    <w:lsdException w:name="Medium Grid 1 Accent 4" w:semiHidden="0" w:uiPriority="67" w:unhideWhenUsed="0"/>
-    <w:lsdException w:name="Medium Grid 2 Accent 4" w:semiHidden="0" w:uiPriority="68" w:unhideWhenUsed="0"/>
-    <w:lsdException w:name="Medium Grid 3 Accent 4" w:semiHidden="0" w:uiPriority="69" w:unhideWhenUsed="0"/>
-    <w:lsdException w:name="Dark List Accent 4" w:semiHidden="0" w:uiPriority="70" w:unhideWhenUsed="0"/>
-    <w:lsdException w:name="Colorful Shading Accent 4" w:semiHidden="0" w:uiPriority="71" w:unhideWhenUsed="0"/>
-    <w:lsdException w:name="Colorful List Accent 4" w:semiHidden="0" w:uiPriority="72" w:unhideWhenUsed="0"/>
-    <w:lsdException w:name="Colorful Grid Accent 4" w:semiHidden="0" w:uiPriority="73" w:unhideWhenUsed="0"/>
-    <w:lsdException w:name="Light Shading Accent 5" w:semiHidden="0" w:uiPriority="60" w:unhideWhenUsed="0"/>
-    <w:lsdException w:name="Light List Accent 5" w:semiHidden="0" w:uiPriority="61" w:unhideWhenUsed="0"/>
-    <w:lsdException w:name="Light Grid Accent 5" w:semiHidden="0" w:uiPriority="62" w:unhideWhenUsed="0"/>
-    <w:lsdException w:name="Medium Shading 1 Accent 5" w:semiHidden="0" w:uiPriority="63" w:unhideWhenUsed="0"/>
-    <w:lsdException w:name="Medium Shading 2 Accent 5" w:semiHidden="0" w:uiPriority="64" w:unhideWhenUsed="0"/>
-    <w:lsdException w:name="Medium List 1 Accent 5" w:semiHidden="0" w:uiPriority="65" w:unhideWhenUsed="0"/>
-    <w:lsdException w:name="Medium List 2 Accent 5" w:semiHidden="0" w:uiPriority="66" w:unhideWhenUsed="0"/>
-    <w:lsdException w:name="Medium Grid 1 Accent 5" w:semiHidden="0" w:uiPriority="67" w:unhideWhenUsed="0"/>
-    <w:lsdException w:name="Medium Grid 2 Accent 5" w:semiHidden="0" w:uiPriority="68" w:unhideWhenUsed="0"/>
-    <w:lsdException w:name="Medium Grid 3 Accent 5" w:semiHidden="0" w:uiPriority="69" w:unhideWhenUsed="0"/>
-    <w:lsdException w:name="Dark List Accent 5" w:semiHidden="0" w:uiPriority="70" w:unhideWhenUsed="0"/>
-    <w:lsdException w:name="Colorful Shading Accent 5" w:semiHidden="0" w:uiPriority="71" w:unhideWhenUsed="0"/>
-    <w:lsdException w:name="Colorful List Accent 5" w:semiHidden="0" w:uiPriority="72" w:unhideWhenUsed="0"/>
-    <w:lsdException w:name="Colorful Grid Accent 5" w:semiHidden="0" w:uiPriority="73" w:unhideWhenUsed="0"/>
-    <w:lsdException w:name="Light Shading Accent 6" w:semiHidden="0" w:uiPriority="60" w:unhideWhenUsed="0"/>
-    <w:lsdException w:name="Light List Accent 6" w:semiHidden="0" w:uiPriority="61" w:unhideWhenUsed="0"/>
-    <w:lsdException w:name="Light Grid Accent 6" w:semiHidden="0" w:uiPriority="62" w:unhideWhenUsed="0"/>
-    <w:lsdException w:name="Medium Shading 1 Accent 6" w:semiHidden="0" w:uiPriority="63" w:unhideWhenUsed="0"/>
-    <w:lsdException w:name="Medium Shading 2 Accent 6" w:semiHidden="0" w:uiPriority="64" w:unhideWhenUsed="0"/>
-    <w:lsdException w:name="Medium List 1 Accent 6" w:semiHidden="0" w:uiPriority="65" w:unhideWhenUsed="0"/>
-    <w:lsdException w:name="Medium List 2 Accent 6" w:semiHidden="0" w:uiPriority="66" w:unhideWhenUsed="0"/>
-    <w:lsdException w:name="Medium Grid 1 Accent 6" w:semiHidden="0" w:uiPriority="67" w:unhideWhenUsed="0"/>
-    <w:lsdException w:name="Medium Grid 2 Accent 6" w:semiHidden="0" w:uiPriority="68" w:unhideWhenUsed="0"/>
-    <w:lsdException w:name="Medium Grid 3 Accent 6" w:semiHidden="0" w:uiPriority="69" w:unhideWhenUsed="0"/>
-    <w:lsdException w:name="Dark List Accent 6" w:semiHidden="0" w:uiPriority="70" w:unhideWhenUsed="0"/>
-    <w:lsdException w:name="Colorful Shading Accent 6" w:semiHidden="0" w:uiPriority="71" w:unhideWhenUsed="0"/>
-    <w:lsdException w:name="Colorful List Accent 6" w:semiHidden="0" w:uiPriority="72" w:unhideWhenUsed="0"/>
-    <w:lsdException w:name="Colorful Grid Accent 6" w:semiHidden="0" w:uiPriority="73" w:unhideWhenUsed="0"/>
-    <w:lsdException w:name="Subtle Emphasis" w:semiHidden="0" w:uiPriority="19" w:unhideWhenUsed="0" w:qFormat="1"/>
-    <w:lsdException w:name="Intense Emphasis" w:semiHidden="0" w:uiPriority="21" w:unhideWhenUsed="0" w:qFormat="1"/>
-    <w:lsdException w:name="Subtle Reference" w:semiHidden="0" w:uiPriority="31" w:unhideWhenUsed="0" w:qFormat="1"/>
-    <w:lsdException w:name="Intense Reference" w:semiHidden="0" w:uiPriority="32" w:unhideWhenUsed="0" w:qFormat="1"/>
-    <w:lsdException w:name="Book Title" w:semiHidden="0" w:uiPriority="33" w:unhideWhenUsed="0" w:qFormat="1"/>
+    <w:lsdException w:name="List Paragraph" w:uiPriority="34" w:semiHidden="0" w:unhideWhenUsed="0" w:qFormat="1"/>
+    <w:lsdException w:name="Quote" w:uiPriority="29" w:semiHidden="0" w:unhideWhenUsed="0" w:qFormat="1"/>
+    <w:lsdException w:name="Intense Quote" w:uiPriority="30" w:semiHidden="0" w:unhideWhenUsed="0" w:qFormat="1"/>
+    <w:lsdException w:name="Medium List 2 Accent 1" w:uiPriority="66" w:semiHidden="0" w:unhideWhenUsed="0"/>
+    <w:lsdException w:name="Medium Grid 1 Accent 1" w:uiPriority="67" w:semiHidden="0" w:unhideWhenUsed="0"/>
+    <w:lsdException w:name="Medium Grid 2 Accent 1" w:uiPriority="68" w:semiHidden="0" w:unhideWhenUsed="0"/>
+    <w:lsdException w:name="Medium Grid 3 Accent 1" w:uiPriority="69" w:semiHidden="0" w:unhideWhenUsed="0"/>
+    <w:lsdException w:name="Dark List Accent 1" w:uiPriority="70" w:semiHidden="0" w:unhideWhenUsed="0"/>
+    <w:lsdException w:name="Colorful Shading Accent 1" w:uiPriority="71" w:semiHidden="0" w:unhideWhenUsed="0"/>
+    <w:lsdException w:name="Colorful List Accent 1" w:uiPriority="72" w:semiHidden="0" w:unhideWhenUsed="0"/>
+    <w:lsdException w:name="Colorful Grid Accent 1" w:uiPriority="73" w:semiHidden="0" w:unhideWhenUsed="0"/>
+    <w:lsdException w:name="Light Shading Accent 2" w:uiPriority="60" w:semiHidden="0" w:unhideWhenUsed="0"/>
+    <w:lsdException w:name="Light List Accent 2" w:uiPriority="61" w:semiHidden="0" w:unhideWhenUsed="0"/>
+    <w:lsdException w:name="Light Grid Accent 2" w:uiPriority="62" w:semiHidden="0" w:unhideWhenUsed="0"/>
+    <w:lsdException w:name="Medium Shading 1 Accent 2" w:uiPriority="63" w:semiHidden="0" w:unhideWhenUsed="0"/>
+    <w:lsdException w:name="Medium Shading 2 Accent 2" w:uiPriority="64" w:semiHidden="0" w:unhideWhenUsed="0"/>
+    <w:lsdException w:name="Medium List 1 Accent 2" w:uiPriority="65" w:semiHidden="0" w:unhideWhenUsed="0"/>
+    <w:lsdException w:name="Medium List 2 Accent 2" w:uiPriority="66" w:semiHidden="0" w:unhideWhenUsed="0"/>
+    <w:lsdException w:name="Medium Grid 1 Accent 2" w:uiPriority="67" w:semiHidden="0" w:unhideWhenUsed="0"/>
+    <w:lsdException w:name="Medium Grid 2 Accent 2" w:uiPriority="68" w:semiHidden="0" w:unhideWhenUsed="0"/>
+    <w:lsdException w:name="Medium Grid 3 Accent 2" w:uiPriority="69" w:semiHidden="0" w:unhideWhenUsed="0"/>
+    <w:lsdException w:name="Dark List Accent 2" w:uiPriority="70" w:semiHidden="0" w:unhideWhenUsed="0"/>
+    <w:lsdException w:name="Colorful Shading Accent 2" w:uiPriority="71" w:semiHidden="0" w:unhideWhenUsed="0"/>
+    <w:lsdException w:name="Colorful List Accent 2" w:uiPriority="72" w:semiHidden="0" w:unhideWhenUsed="0"/>
+    <w:lsdException w:name="Colorful Grid Accent 2" w:uiPriority="73" w:semiHidden="0" w:unhideWhenUsed="0"/>
+    <w:lsdException w:name="Light Shading Accent 3" w:uiPriority="60" w:semiHidden="0" w:unhideWhenUsed="0"/>
+    <w:lsdException w:name="Light List Accent 3" w:uiPriority="61" w:semiHidden="0" w:unhideWhenUsed="0"/>
+    <w:lsdException w:name="Light Grid Accent 3" w:uiPriority="62" w:semiHidden="0" w:unhideWhenUsed="0"/>
+    <w:lsdException w:name="Medium Shading 1 Accent 3" w:uiPriority="63" w:semiHidden="0" w:unhideWhenUsed="0"/>
+    <w:lsdException w:name="Medium Shading 2 Accent 3" w:uiPriority="64" w:semiHidden="0" w:unhideWhenUsed="0"/>
+    <w:lsdException w:name="Medium List 1 Accent 3" w:uiPriority="65" w:semiHidden="0" w:unhideWhenUsed="0"/>
+    <w:lsdException w:name="Medium List 2 Accent 3" w:uiPriority="66" w:semiHidden="0" w:unhideWhenUsed="0"/>
+    <w:lsdException w:name="Medium Grid 1 Accent 3" w:uiPriority="67" w:semiHidden="0" w:unhideWhenUsed="0"/>
+    <w:lsdException w:name="Medium Grid 2 Accent 3" w:uiPriority="68" w:semiHidden="0" w:unhideWhenUsed="0"/>
+    <w:lsdException w:name="Medium Grid 3 Accent 3" w:uiPriority="69" w:semiHidden="0" w:unhideWhenUsed="0"/>
+    <w:lsdException w:name="Dark List Accent 3" w:uiPriority="70" w:semiHidden="0" w:unhideWhenUsed="0"/>
+    <w:lsdException w:name="Colorful Shading Accent 3" w:uiPriority="71" w:semiHidden="0" w:unhideWhenUsed="0"/>
+    <w:lsdException w:name="Colorful List Accent 3" w:uiPriority="72" w:semiHidden="0" w:unhideWhenUsed="0"/>
+    <w:lsdException w:name="Colorful Grid Accent 3" w:uiPriority="73" w:semiHidden="0" w:unhideWhenUsed="0"/>
+    <w:lsdException w:name="Light Shading Accent 4" w:uiPriority="60" w:semiHidden="0" w:unhideWhenUsed="0"/>
+    <w:lsdException w:name="Light List Accent 4" w:uiPriority="61" w:semiHidden="0" w:unhideWhenUsed="0"/>
+    <w:lsdException w:name="Light Grid Accent 4" w:uiPriority="62" w:semiHidden="0" w:unhideWhenUsed="0"/>
+    <w:lsdException w:name="Medium Shading 1 Accent 4" w:uiPriority="63" w:semiHidden="0" w:unhideWhenUsed="0"/>
+    <w:lsdException w:name="Medium Shading 2 Accent 4" w:uiPriority="64" w:semiHidden="0" w:unhideWhenUsed="0"/>
+    <w:lsdException w:name="Medium List 1 Accent 4" w:uiPriority="65" w:semiHidden="0" w:unhideWhenUsed="0"/>
+    <w:lsdException w:name="Medium List 2 Accent 4" w:uiPriority="66" w:semiHidden="0" w:unhideWhenUsed="0"/>
+    <w:lsdException w:name="Medium Grid 1 Accent 4" w:uiPriority="67" w:semiHidden="0" w:unhideWhenUsed="0"/>
+    <w:lsdException w:name="Medium Grid 2 Accent 4" w:uiPriority="68" w:semiHidden="0" w:unhideWhenUsed="0"/>
+    <w:lsdException w:name="Medium Grid 3 Accent 4" w:uiPriority="69" w:semiHidden="0" w:unhideWhenUsed="0"/>
+    <w:lsdException w:name="Dark List Accent 4" w:uiPriority="70" w:semiHidden="0" w:unhideWhenUsed="0"/>
+    <w:lsdException w:name="Colorful Shading Accent 4" w:uiPriority="71" w:semiHidden="0" w:unhideWhenUsed="0"/>
+    <w:lsdException w:name="Colorful List Accent 4" w:uiPriority="72" w:semiHidden="0" w:unhideWhenUsed="0"/>
+    <w:lsdException w:name="Colorful Grid Accent 4" w:uiPriority="73" w:semiHidden="0" w:unhideWhenUsed="0"/>
+    <w:lsdException w:name="Light Shading Accent 5" w:uiPriority="60" w:semiHidden="0" w:unhideWhenUsed="0"/>
+    <w:lsdException w:name="Light List Accent 5" w:uiPriority="61" w:semiHidden="0" w:unhideWhenUsed="0"/>
+    <w:lsdException w:name="Light Grid Accent 5" w:uiPriority="62" w:semiHidden="0" w:unhideWhenUsed="0"/>
+    <w:lsdException w:name="Medium Shading 1 Accent 5" w:uiPriority="63" w:semiHidden="0" w:unhideWhenUsed="0"/>
+    <w:lsdException w:name="Medium Shading 2 Accent 5" w:uiPriority="64" w:semiHidden="0" w:unhideWhenUsed="0"/>
+    <w:lsdException w:name="Medium List 1 Accent 5" w:uiPriority="65" w:semiHidden="0" w:unhideWhenUsed="0"/>
+    <w:lsdException w:name="Medium List 2 Accent 5" w:uiPriority="66" w:semiHidden="0" w:unhideWhenUsed="0"/>
+    <w:lsdException w:name="Medium Grid 1 Accent 5" w:uiPriority="67" w:semiHidden="0" w:unhideWhenUsed="0"/>
+    <w:lsdException w:name="Medium Grid 2 Accent 5" w:uiPriority="68" w:semiHidden="0" w:unhideWhenUsed="0"/>
+    <w:lsdException w:name="Medium Grid 3 Accent 5" w:uiPriority="69" w:semiHidden="0" w:unhideWhenUsed="0"/>
+    <w:lsdException w:name="Dark List Accent 5" w:uiPriority="70" w:semiHidden="0" w:unhideWhenUsed="0"/>
+    <w:lsdException w:name="Colorful Shading Accent 5" w:uiPriority="71" w:semiHidden="0" w:unhideWhenUsed="0"/>
+    <w:lsdException w:name="Colorful List Accent 5" w:uiPriority="72" w:semiHidden="0" w:unhideWhenUsed="0"/>
+    <w:lsdException w:name="Colorful Grid Accent 5" w:uiPriority="73" w:semiHidden="0" w:unhideWhenUsed="0"/>
+    <w:lsdException w:name="Light Shading Accent 6" w:uiPriority="60" w:semiHidden="0" w:unhideWhenUsed="0"/>
+    <w:lsdException w:name="Light List Accent 6" w:uiPriority="61" w:semiHidden="0" w:unhideWhenUsed="0"/>
+    <w:lsdException w:name="Light Grid Accent 6" w:uiPriority="62" w:semiHidden="0" w:unhideWhenUsed="0"/>
+    <w:lsdException w:name="Medium Shading 1 Accent 6" w:uiPriority="63" w:semiHidden="0" w:unhideWhenUsed="0"/>
+    <w:lsdException w:name="Medium Shading 2 Accent 6" w:uiPriority="64" w:semiHidden="0" w:unhideWhenUsed="0"/>
+    <w:lsdException w:name="Medium List 1 Accent 6" w:uiPriority="65" w:semiHidden="0" w:unhideWhenUsed="0"/>
+    <w:lsdException w:name="Medium List 2 Accent 6" w:uiPriority="66" w:semiHidden="0" w:unhideWhenUsed="0"/>
+    <w:lsdException w:name="Medium Grid 1 Accent 6" w:uiPriority="67" w:semiHidden="0" w:unhideWhenUsed="0"/>
+    <w:lsdException w:name="Medium Grid 2 Accent 6" w:uiPriority="68" w:semiHidden="0" w:unhideWhenUsed="0"/>
+    <w:lsdException w:name="Medium Grid 3 Accent 6" w:uiPriority="69" w:semiHidden="0" w:unhideWhenUsed="0"/>
+    <w:lsdException w:name="Dark List Accent 6" w:uiPriority="70" w:semiHidden="0" w:unhideWhenUsed="0"/>
+    <w:lsdException w:name="Colorful Shading Accent 6" w:uiPriority="71" w:semiHidden="0" w:unhideWhenUsed="0"/>
+    <w:lsdException w:name="Colorful List Accent 6" w:uiPriority="72" w:semiHidden="0" w:unhideWhenUsed="0"/>
+    <w:lsdException w:name="Colorful Grid Accent 6" w:uiPriority="73" w:semiHidden="0" w:unhideWhenUsed="0"/>
+    <w:lsdException w:name="Subtle Emphasis" w:uiPriority="19" w:semiHidden="0" w:unhideWhenUsed="0" w:qFormat="1"/>
+    <w:lsdException w:name="Intense Emphasis" w:uiPriority="21" w:semiHidden="0" w:unhideWhenUsed="0" w:qFormat="1"/>
+    <w:lsdException w:name="Subtle Reference" w:uiPriority="31" w:semiHidden="0" w:unhideWhenUsed="0" w:qFormat="1"/>
+    <w:lsdException w:name="Intense Reference" w:uiPriority="32" w:semiHidden="0" w:unhideWhenUsed="0" w:qFormat="1"/>
+    <w:lsdException w:name="Book Title" w:uiPriority="33" w:semiHidden="0" w:unhideWhenUsed="0" w:qFormat="1"/>
     <w:lsdException w:name="Bibliography" w:uiPriority="37"/>
     <w:lsdException w:name="TOC Heading" w:uiPriority="39" w:qFormat="1"/>
   </w:latentStyles>
-  <w:style w:type="paragraph" w:default="1" w:styleId="Normal">
+  <w:style w:type="paragraph" w:styleId="Normal" w:default="1">
     <w:name w:val="Normal"/>
     <w:qFormat/>
-    <w:rsid w:val="0022774B"/>
-  </w:style>
-  <w:style w:type="character" w:default="1" w:styleId="Fuentedeprrafopredeter">
+    <w:rsid w:val="0022774b"/>
+    <w:pPr>
+      <w:widowControl/>
+      <w:suppressAutoHyphens w:val="true"/>
+      <w:bidi w:val="0"/>
+      <w:spacing w:lineRule="auto" w:line="276" w:before="0" w:after="200"/>
+      <w:jc w:val="left"/>
+    </w:pPr>
+    <w:rPr>
+      <w:rFonts w:ascii="Calibri" w:hAnsi="Calibri" w:eastAsia="Calibri" w:cs="" w:asciiTheme="minorHAnsi" w:cstheme="minorBidi" w:eastAsiaTheme="minorHAnsi" w:hAnsiTheme="minorHAnsi"/>
+      <w:color w:val="auto"/>
+      <w:sz w:val="22"/>
+      <w:szCs w:val="22"/>
+      <w:lang w:val="es-MX" w:eastAsia="en-US" w:bidi="ar-SA"/>
+    </w:rPr>
+  </w:style>
+  <w:style w:type="paragraph" w:styleId="Heading1">
+    <w:name w:val="Heading 1"/>
+    <w:basedOn w:val="Heading"/>
+    <w:qFormat/>
+    <w:pPr/>
+    <w:rPr/>
+  </w:style>
+  <w:style w:type="paragraph" w:styleId="Heading2">
+    <w:name w:val="Heading 2"/>
+    <w:basedOn w:val="Heading"/>
+    <w:qFormat/>
+    <w:pPr/>
+    <w:rPr/>
+  </w:style>
+  <w:style w:type="paragraph" w:styleId="Heading3">
+    <w:name w:val="Heading 3"/>
+    <w:basedOn w:val="Heading"/>
+    <w:qFormat/>
+    <w:pPr/>
+    <w:rPr/>
+  </w:style>
+  <w:style w:type="character" w:styleId="DefaultParagraphFont" w:default="1">
     <w:name w:val="Default Paragraph Font"/>
     <w:uiPriority w:val="1"/>
+    <w:semiHidden/>
+    <w:unhideWhenUsed/>
+    <w:qFormat/>
+    <w:rPr/>
+  </w:style>
+  <w:style w:type="character" w:styleId="TextodegloboCar" w:customStyle="1">
+    <w:name w:val="Texto de globo Car"/>
+    <w:basedOn w:val="DefaultParagraphFont"/>
+    <w:link w:val="Textodeglobo"/>
+    <w:uiPriority w:val="99"/>
+    <w:semiHidden/>
+    <w:qFormat/>
+    <w:rsid w:val="0022774b"/>
+    <w:rPr>
+      <w:rFonts w:ascii="Tahoma" w:hAnsi="Tahoma" w:cs="Tahoma"/>
+      <w:sz w:val="16"/>
+      <w:szCs w:val="16"/>
+    </w:rPr>
+  </w:style>
+  <w:style w:type="paragraph" w:styleId="Heading">
+    <w:name w:val="Heading"/>
+    <w:basedOn w:val="Normal"/>
+    <w:next w:val="TextBody"/>
+    <w:qFormat/>
+    <w:pPr>
+      <w:keepNext/>
+      <w:spacing w:before="240" w:after="120"/>
+    </w:pPr>
+    <w:rPr>
+      <w:rFonts w:ascii="Liberation Sans" w:hAnsi="Liberation Sans" w:eastAsia="Droid Sans Fallback" w:cs="FreeSans"/>
+      <w:sz w:val="28"/>
+      <w:szCs w:val="28"/>
+    </w:rPr>
+  </w:style>
+  <w:style w:type="paragraph" w:styleId="TextBody">
+    <w:name w:val="Text Body"/>
+    <w:basedOn w:val="Normal"/>
+    <w:pPr>
+      <w:spacing w:lineRule="auto" w:line="288" w:before="0" w:after="140"/>
+    </w:pPr>
+    <w:rPr/>
+  </w:style>
+  <w:style w:type="paragraph" w:styleId="List">
+    <w:name w:val="List"/>
+    <w:basedOn w:val="TextBody"/>
+    <w:pPr/>
+    <w:rPr>
+      <w:rFonts w:cs="FreeSans"/>
+    </w:rPr>
+  </w:style>
+  <w:style w:type="paragraph" w:styleId="Caption">
+    <w:name w:val="Caption"/>
+    <w:basedOn w:val="Normal"/>
+    <w:qFormat/>
+    <w:pPr>
+      <w:suppressLineNumbers/>
+      <w:spacing w:before="120" w:after="120"/>
+    </w:pPr>
+    <w:rPr>
+      <w:rFonts w:cs="FreeSans"/>
+      <w:i/>
+      <w:iCs/>
+      <w:sz w:val="24"/>
+      <w:szCs w:val="24"/>
+    </w:rPr>
+  </w:style>
+  <w:style w:type="paragraph" w:styleId="Index">
+    <w:name w:val="Index"/>
+    <w:basedOn w:val="Normal"/>
+    <w:qFormat/>
+    <w:pPr>
+      <w:suppressLineNumbers/>
+    </w:pPr>
+    <w:rPr>
+      <w:rFonts w:cs="FreeSans"/>
+    </w:rPr>
+  </w:style>
+  <w:style w:type="paragraph" w:styleId="BalloonText">
+    <w:name w:val="Balloon Text"/>
+    <w:basedOn w:val="Normal"/>
+    <w:link w:val="TextodegloboCar"/>
+    <w:uiPriority w:val="99"/>
+    <w:semiHidden/>
+    <w:unhideWhenUsed/>
+    <w:qFormat/>
+    <w:rsid w:val="0022774b"/>
+    <w:pPr>
+      <w:spacing w:lineRule="auto" w:line="240" w:before="0" w:after="0"/>
+    </w:pPr>
+    <w:rPr>
+      <w:rFonts w:ascii="Tahoma" w:hAnsi="Tahoma" w:cs="Tahoma"/>
+      <w:sz w:val="16"/>
+      <w:szCs w:val="16"/>
+    </w:rPr>
+  </w:style>
+  <w:style w:type="paragraph" w:styleId="ListParagraph">
+    <w:name w:val="List Paragraph"/>
+    <w:basedOn w:val="Normal"/>
+    <w:uiPriority w:val="34"/>
+    <w:qFormat/>
+    <w:rsid w:val="0018260f"/>
+    <w:pPr>
+      <w:spacing w:before="0" w:after="200"/>
+      <w:ind w:left="720" w:hanging="0"/>
+      <w:contextualSpacing/>
+    </w:pPr>
+    <w:rPr/>
+  </w:style>
+  <w:style w:type="paragraph" w:styleId="Quotations">
+    <w:name w:val="Quotations"/>
+    <w:basedOn w:val="Normal"/>
+    <w:qFormat/>
+    <w:pPr/>
+    <w:rPr/>
+  </w:style>
+  <w:style w:type="paragraph" w:styleId="Title">
+    <w:name w:val="Title"/>
+    <w:basedOn w:val="Heading"/>
+    <w:qFormat/>
+    <w:pPr/>
+    <w:rPr/>
+  </w:style>
+  <w:style w:type="paragraph" w:styleId="Subtitle">
+    <w:name w:val="Subtitle"/>
+    <w:basedOn w:val="Heading"/>
+    <w:qFormat/>
+    <w:pPr/>
+    <w:rPr/>
+  </w:style>
+  <w:style w:type="numbering" w:styleId="NoList" w:default="1">
+    <w:name w:val="No List"/>
+    <w:uiPriority w:val="99"/>
     <w:semiHidden/>
     <w:unhideWhenUsed/>
   </w:style>
@@ -684,53 +1248,6 @@
         <w:right w:w="108" w:type="dxa"/>
       </w:tblCellMar>
     </w:tblPr>
-  </w:style>
-  <w:style w:type="numbering" w:default="1" w:styleId="Sinlista">
-    <w:name w:val="No List"/>
-    <w:uiPriority w:val="99"/>
-    <w:semiHidden/>
-    <w:unhideWhenUsed/>
-  </w:style>
-  <w:style w:type="paragraph" w:styleId="Textodeglobo">
-    <w:name w:val="Balloon Text"/>
-    <w:basedOn w:val="Normal"/>
-    <w:link w:val="TextodegloboCar"/>
-    <w:uiPriority w:val="99"/>
-    <w:semiHidden/>
-    <w:unhideWhenUsed/>
-    <w:rsid w:val="0022774B"/>
-    <w:pPr>
-      <w:spacing w:after="0" w:line="240" w:lineRule="auto"/>
-    </w:pPr>
-    <w:rPr>
-      <w:rFonts w:ascii="Tahoma" w:hAnsi="Tahoma" w:cs="Tahoma"/>
-      <w:sz w:val="16"/>
-      <w:szCs w:val="16"/>
-    </w:rPr>
-  </w:style>
-  <w:style w:type="character" w:customStyle="1" w:styleId="TextodegloboCar">
-    <w:name w:val="Texto de globo Car"/>
-    <w:basedOn w:val="Fuentedeprrafopredeter"/>
-    <w:link w:val="Textodeglobo"/>
-    <w:uiPriority w:val="99"/>
-    <w:semiHidden/>
-    <w:rsid w:val="0022774B"/>
-    <w:rPr>
-      <w:rFonts w:ascii="Tahoma" w:hAnsi="Tahoma" w:cs="Tahoma"/>
-      <w:sz w:val="16"/>
-      <w:szCs w:val="16"/>
-    </w:rPr>
-  </w:style>
-  <w:style w:type="paragraph" w:styleId="Prrafodelista">
-    <w:name w:val="List Paragraph"/>
-    <w:basedOn w:val="Normal"/>
-    <w:uiPriority w:val="34"/>
-    <w:qFormat/>
-    <w:rsid w:val="0018260F"/>
-    <w:pPr>
-      <w:ind w:left="720"/>
-      <w:contextualSpacing/>
-    </w:pPr>
   </w:style>
 </w:styles>
 </file>

</xml_diff>